<commit_message>
docs(documentation.txt): finalize cover page
</commit_message>
<xml_diff>
--- a/documentation.docx
+++ b/documentation.docx
@@ -2,506 +2,170 @@
 <file path=word/document.xml><?xml version="1.0" encoding="utf-8"?>
 <w:document xmlns:wpc="http://schemas.microsoft.com/office/word/2010/wordprocessingCanvas" xmlns:mo="http://schemas.microsoft.com/office/mac/office/2008/main" xmlns:mc="http://schemas.openxmlformats.org/markup-compatibility/2006" xmlns:mv="urn:schemas-microsoft-com:mac:vml" xmlns:o="urn:schemas-microsoft-com:office:office" xmlns:r="http://schemas.openxmlformats.org/officeDocument/2006/relationships" xmlns:m="http://schemas.openxmlformats.org/officeDocument/2006/math" xmlns:v="urn:schemas-microsoft-com:vml" xmlns:wp14="http://schemas.microsoft.com/office/word/2010/wordprocessingDrawing" xmlns:wp="http://schemas.openxmlformats.org/drawingml/2006/wordprocessingDrawing" xmlns:w10="urn:schemas-microsoft-com:office:word" xmlns:w="http://schemas.openxmlformats.org/wordprocessingml/2006/main" xmlns:w14="http://schemas.microsoft.com/office/word/2010/wordml" xmlns:wpg="http://schemas.microsoft.com/office/word/2010/wordprocessingGroup" xmlns:wpi="http://schemas.microsoft.com/office/word/2010/wordprocessingInk" xmlns:wne="http://schemas.microsoft.com/office/word/2006/wordml" xmlns:wps="http://schemas.microsoft.com/office/word/2010/wordprocessingShape" mc:Ignorable="w14 wp14">
   <w:body>
-    <w:p>
-      <w:pPr>
-        <w:rPr>
-          <w:rFonts w:ascii="Canter Bold Shadow" w:hAnsi="Canter Bold Shadow"/>
-        </w:rPr>
-      </w:pPr>
-      <w:r>
-        <w:rPr>
-          <w:rFonts w:ascii="Canter Bold Shadow" w:hAnsi="Canter Bold Shadow"/>
-          <w:noProof/>
-          <w:sz w:val="140"/>
-          <w:szCs w:val="140"/>
-        </w:rPr>
-        <mc:AlternateContent>
-          <mc:Choice Requires="wps">
-            <w:drawing>
-              <wp:anchor distT="0" distB="0" distL="114300" distR="114300" simplePos="0" relativeHeight="251658239" behindDoc="0" locked="0" layoutInCell="1" allowOverlap="1" wp14:anchorId="66FC0522" wp14:editId="5168E200">
-                <wp:simplePos x="0" y="0"/>
-                <wp:positionH relativeFrom="column">
-                  <wp:posOffset>114300</wp:posOffset>
-                </wp:positionH>
-                <wp:positionV relativeFrom="paragraph">
-                  <wp:posOffset>114300</wp:posOffset>
-                </wp:positionV>
-                <wp:extent cx="5943600" cy="1600200"/>
-                <wp:effectExtent l="0" t="0" r="0" b="0"/>
-                <wp:wrapNone/>
-                <wp:docPr id="3" name="Text Box 3"/>
-                <wp:cNvGraphicFramePr/>
-                <a:graphic xmlns:a="http://schemas.openxmlformats.org/drawingml/2006/main">
-                  <a:graphicData uri="http://schemas.microsoft.com/office/word/2010/wordprocessingShape">
-                    <wps:wsp>
-                      <wps:cNvSpPr txBox="1"/>
-                      <wps:spPr>
-                        <a:xfrm>
-                          <a:off x="0" y="0"/>
-                          <a:ext cx="5943600" cy="1600200"/>
-                        </a:xfrm>
-                        <a:prstGeom prst="rect">
-                          <a:avLst/>
-                        </a:prstGeom>
-                        <a:noFill/>
-                        <a:ln>
+    <w:tbl>
+      <w:tblPr>
+        <w:tblStyle w:val="TableGrid"/>
+        <w:tblW w:w="0" w:type="auto"/>
+        <w:tblBorders>
+          <w:top w:val="none" w:sz="0" w:space="0" w:color="auto"/>
+          <w:left w:val="none" w:sz="0" w:space="0" w:color="auto"/>
+          <w:bottom w:val="none" w:sz="0" w:space="0" w:color="auto"/>
+          <w:right w:val="none" w:sz="0" w:space="0" w:color="auto"/>
+          <w:insideH w:val="none" w:sz="0" w:space="0" w:color="auto"/>
+          <w:insideV w:val="none" w:sz="0" w:space="0" w:color="auto"/>
+        </w:tblBorders>
+        <w:tblLook w:val="04A0" w:firstRow="1" w:lastRow="0" w:firstColumn="1" w:lastColumn="0" w:noHBand="0" w:noVBand="1"/>
+      </w:tblPr>
+      <w:tblGrid>
+        <w:gridCol w:w="5357"/>
+        <w:gridCol w:w="4219"/>
+      </w:tblGrid>
+      <w:tr>
+        <w:tc>
+          <w:tcPr>
+            <w:tcW w:w="4788" w:type="dxa"/>
+          </w:tcPr>
+          <w:p>
+            <w:pPr>
+              <w:jc w:val="center"/>
+              <w:rPr>
+                <w:rFonts w:ascii="Canter Bold 3D" w:hAnsi="Canter Bold 3D"/>
+                <w:sz w:val="260"/>
+                <w:szCs w:val="260"/>
+              </w:rPr>
+            </w:pPr>
+            <w:r>
+              <w:rPr>
+                <w:rFonts w:ascii="Times New Roman" w:hAnsi="Times New Roman" w:cs="Times New Roman"/>
+                <w:noProof/>
+                <w:sz w:val="48"/>
+                <w:szCs w:val="48"/>
+              </w:rPr>
+              <w:drawing>
+                <wp:anchor distT="0" distB="0" distL="114300" distR="114300" simplePos="0" relativeHeight="251659263" behindDoc="1" locked="0" layoutInCell="1" allowOverlap="1" wp14:anchorId="25AB69C8" wp14:editId="07FD5F0F">
+                  <wp:simplePos x="0" y="0"/>
+                  <wp:positionH relativeFrom="column">
+                    <wp:posOffset>571500</wp:posOffset>
+                  </wp:positionH>
+                  <wp:positionV relativeFrom="paragraph">
+                    <wp:posOffset>1828800</wp:posOffset>
+                  </wp:positionV>
+                  <wp:extent cx="4740910" cy="3950970"/>
+                  <wp:effectExtent l="0" t="0" r="0" b="0"/>
+                  <wp:wrapNone/>
+                  <wp:docPr id="4" name="Picture 4" descr="blanks:Users:blanks:Dropbox:Spring15:VI:visuallock3.png"/>
+                  <wp:cNvGraphicFramePr>
+                    <a:graphicFrameLocks xmlns:a="http://schemas.openxmlformats.org/drawingml/2006/main" noChangeAspect="1"/>
+                  </wp:cNvGraphicFramePr>
+                  <a:graphic xmlns:a="http://schemas.openxmlformats.org/drawingml/2006/main">
+                    <a:graphicData uri="http://schemas.openxmlformats.org/drawingml/2006/picture">
+                      <pic:pic xmlns:pic="http://schemas.openxmlformats.org/drawingml/2006/picture">
+                        <pic:nvPicPr>
+                          <pic:cNvPr id="0" name="Picture 1" descr="blanks:Users:blanks:Dropbox:Spring15:VI:visuallock3.png"/>
+                          <pic:cNvPicPr>
+                            <a:picLocks noChangeAspect="1" noChangeArrowheads="1"/>
+                          </pic:cNvPicPr>
+                        </pic:nvPicPr>
+                        <pic:blipFill>
+                          <a:blip r:embed="rId6">
+                            <a:biLevel thresh="25000"/>
+                            <a:extLst>
+                              <a:ext uri="{28A0092B-C50C-407E-A947-70E740481C1C}">
+                                <a14:useLocalDpi xmlns:a14="http://schemas.microsoft.com/office/drawing/2010/main" val="0"/>
+                              </a:ext>
+                            </a:extLst>
+                          </a:blip>
+                          <a:srcRect/>
+                          <a:stretch>
+                            <a:fillRect/>
+                          </a:stretch>
+                        </pic:blipFill>
+                        <pic:spPr bwMode="auto">
+                          <a:xfrm>
+                            <a:off x="0" y="0"/>
+                            <a:ext cx="4740910" cy="3950970"/>
+                          </a:xfrm>
+                          <a:prstGeom prst="rect">
+                            <a:avLst/>
+                          </a:prstGeom>
                           <a:noFill/>
-                        </a:ln>
-                        <a:effectLst/>
-                        <a:extLst>
-                          <a:ext uri="{FAA26D3D-D897-4be2-8F04-BA451C77F1D7}">
-                            <ma14:placeholderFlag xmlns:ma14="http://schemas.microsoft.com/office/mac/drawingml/2011/main"/>
-                          </a:ext>
-                          <a:ext uri="{C572A759-6A51-4108-AA02-DFA0A04FC94B}">
-                            <ma14:wrappingTextBoxFlag xmlns:ma14="http://schemas.microsoft.com/office/mac/drawingml/2011/main"/>
-                          </a:ext>
-                        </a:extLst>
-                      </wps:spPr>
-                      <wps:style>
-                        <a:lnRef idx="0">
-                          <a:schemeClr val="accent1"/>
-                        </a:lnRef>
-                        <a:fillRef idx="0">
-                          <a:schemeClr val="accent1"/>
-                        </a:fillRef>
-                        <a:effectRef idx="0">
-                          <a:schemeClr val="accent1"/>
-                        </a:effectRef>
-                        <a:fontRef idx="minor">
-                          <a:schemeClr val="dk1"/>
-                        </a:fontRef>
-                      </wps:style>
-                      <wps:txbx>
-                        <w:txbxContent>
-                          <w:p>
-                            <w:pPr>
-                              <w:rPr>
-                                <w:rFonts w:ascii="Canter Bold" w:hAnsi="Canter Bold"/>
-                                <w:sz w:val="140"/>
-                                <w:szCs w:val="140"/>
-                              </w:rPr>
-                            </w:pPr>
-                            <w:bookmarkStart w:id="0" w:name="_GoBack"/>
-                            <w:r>
-                              <w:rPr>
-                                <w:rFonts w:ascii="Canter Bold" w:hAnsi="Canter Bold"/>
-                                <w:sz w:val="140"/>
-                                <w:szCs w:val="140"/>
-                              </w:rPr>
-                              <w:t>Visual Combination Lock</w:t>
-                            </w:r>
-                          </w:p>
-                          <w:bookmarkEnd w:id="0"/>
-                        </w:txbxContent>
-                      </wps:txbx>
-                      <wps:bodyPr rot="0" spcFirstLastPara="0" vertOverflow="overflow" horzOverflow="overflow" vert="horz" wrap="square" lIns="91440" tIns="45720" rIns="91440" bIns="45720" numCol="1" spcCol="0" rtlCol="0" fromWordArt="0" anchor="t" anchorCtr="0" forceAA="0" compatLnSpc="1">
-                        <a:prstTxWarp prst="textNoShape">
-                          <a:avLst/>
-                        </a:prstTxWarp>
-                        <a:noAutofit/>
-                      </wps:bodyPr>
-                    </wps:wsp>
-                  </a:graphicData>
-                </a:graphic>
-                <wp14:sizeRelH relativeFrom="margin">
-                  <wp14:pctWidth>0</wp14:pctWidth>
-                </wp14:sizeRelH>
-                <wp14:sizeRelV relativeFrom="margin">
-                  <wp14:pctHeight>0</wp14:pctHeight>
-                </wp14:sizeRelV>
-              </wp:anchor>
-            </w:drawing>
-          </mc:Choice>
-          <mc:Fallback>
-            <w:pict>
-              <v:shapetype id="_x0000_t202" coordsize="21600,21600" o:spt="202" path="m0,0l0,21600,21600,21600,21600,0xe">
-                <v:stroke joinstyle="miter"/>
-                <v:path gradientshapeok="t" o:connecttype="rect"/>
-              </v:shapetype>
-              <v:shape id="Text Box 3" o:spid="_x0000_s1026" type="#_x0000_t202" style="position:absolute;margin-left:9pt;margin-top:9pt;width:468pt;height:126pt;z-index:251658239;visibility:visible;mso-wrap-style:square;mso-width-percent:0;mso-height-percent:0;mso-wrap-distance-left:9pt;mso-wrap-distance-top:0;mso-wrap-distance-right:9pt;mso-wrap-distance-bottom:0;mso-position-horizontal:absolute;mso-position-horizontal-relative:text;mso-position-vertical:absolute;mso-position-vertical-relative:text;mso-width-percent:0;mso-height-percent:0;mso-width-relative:margin;mso-height-relative:margin;v-text-anchor:top" o:gfxdata="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" filled="f" stroked="f">
-                <v:textbox>
-                  <w:txbxContent>
-                    <w:p>
-                      <w:pPr>
-                        <w:rPr>
-                          <w:rFonts w:ascii="Canter Bold" w:hAnsi="Canter Bold"/>
-                          <w:sz w:val="140"/>
-                          <w:szCs w:val="140"/>
-                        </w:rPr>
-                      </w:pPr>
-                      <w:bookmarkStart w:id="1" w:name="_GoBack"/>
-                      <w:r>
-                        <w:rPr>
-                          <w:rFonts w:ascii="Canter Bold" w:hAnsi="Canter Bold"/>
-                          <w:sz w:val="140"/>
-                          <w:szCs w:val="140"/>
-                        </w:rPr>
-                        <w:t>Visual Combination Lock</w:t>
-                      </w:r>
-                    </w:p>
-                    <w:bookmarkEnd w:id="1"/>
-                  </w:txbxContent>
-                </v:textbox>
-              </v:shape>
-            </w:pict>
-          </mc:Fallback>
-        </mc:AlternateContent>
-      </w:r>
-      <w:r>
-        <w:rPr>
-          <w:rFonts w:ascii="Canter Bold Shadow" w:hAnsi="Canter Bold Shadow"/>
-          <w:noProof/>
-          <w:sz w:val="140"/>
-          <w:szCs w:val="140"/>
-        </w:rPr>
-        <mc:AlternateContent>
-          <mc:Choice Requires="wps">
-            <w:drawing>
-              <wp:anchor distT="0" distB="0" distL="114300" distR="114300" simplePos="0" relativeHeight="251657214" behindDoc="0" locked="0" layoutInCell="1" allowOverlap="1" wp14:anchorId="28B9883D" wp14:editId="67BBB5C6">
-                <wp:simplePos x="0" y="0"/>
-                <wp:positionH relativeFrom="column">
-                  <wp:posOffset>114300</wp:posOffset>
-                </wp:positionH>
-                <wp:positionV relativeFrom="paragraph">
-                  <wp:posOffset>114300</wp:posOffset>
-                </wp:positionV>
-                <wp:extent cx="5943600" cy="1600200"/>
-                <wp:effectExtent l="0" t="0" r="0" b="0"/>
-                <wp:wrapNone/>
-                <wp:docPr id="2" name="Text Box 2"/>
-                <wp:cNvGraphicFramePr/>
-                <a:graphic xmlns:a="http://schemas.openxmlformats.org/drawingml/2006/main">
-                  <a:graphicData uri="http://schemas.microsoft.com/office/word/2010/wordprocessingShape">
-                    <wps:wsp>
-                      <wps:cNvSpPr txBox="1"/>
-                      <wps:spPr>
-                        <a:xfrm>
-                          <a:off x="0" y="0"/>
-                          <a:ext cx="5943600" cy="1600200"/>
-                        </a:xfrm>
-                        <a:prstGeom prst="rect">
-                          <a:avLst/>
-                        </a:prstGeom>
-                        <a:noFill/>
-                        <a:ln>
-                          <a:noFill/>
-                        </a:ln>
-                        <a:effectLst/>
-                        <a:extLst>
-                          <a:ext uri="{FAA26D3D-D897-4be2-8F04-BA451C77F1D7}">
-                            <ma14:placeholderFlag xmlns:ma14="http://schemas.microsoft.com/office/mac/drawingml/2011/main"/>
-                          </a:ext>
-                          <a:ext uri="{C572A759-6A51-4108-AA02-DFA0A04FC94B}">
-                            <ma14:wrappingTextBoxFlag xmlns:ma14="http://schemas.microsoft.com/office/mac/drawingml/2011/main"/>
-                          </a:ext>
-                        </a:extLst>
-                      </wps:spPr>
-                      <wps:style>
-                        <a:lnRef idx="0">
-                          <a:schemeClr val="accent1"/>
-                        </a:lnRef>
-                        <a:fillRef idx="0">
-                          <a:schemeClr val="accent1"/>
-                        </a:fillRef>
-                        <a:effectRef idx="0">
-                          <a:schemeClr val="accent1"/>
-                        </a:effectRef>
-                        <a:fontRef idx="minor">
-                          <a:schemeClr val="dk1"/>
-                        </a:fontRef>
-                      </wps:style>
-                      <wps:txbx>
-                        <w:txbxContent>
-                          <w:p>
-                            <w:pPr>
-                              <w:rPr>
-                                <w:rFonts w:ascii="Canter Bold Strips" w:hAnsi="Canter Bold Strips"/>
-                                <w:color w:val="4BACC6" w:themeColor="accent5"/>
-                                <w:sz w:val="140"/>
-                                <w:szCs w:val="140"/>
-                              </w:rPr>
-                            </w:pPr>
-                            <w:r>
-                              <w:rPr>
-                                <w:rFonts w:ascii="Canter Bold Strips" w:hAnsi="Canter Bold Strips"/>
-                                <w:color w:val="4BACC6" w:themeColor="accent5"/>
-                                <w:sz w:val="140"/>
-                                <w:szCs w:val="140"/>
-                              </w:rPr>
-                              <w:t>Visual Combination Lock</w:t>
-                            </w:r>
-                          </w:p>
-                        </w:txbxContent>
-                      </wps:txbx>
-                      <wps:bodyPr rot="0" spcFirstLastPara="0" vertOverflow="overflow" horzOverflow="overflow" vert="horz" wrap="square" lIns="91440" tIns="45720" rIns="91440" bIns="45720" numCol="1" spcCol="0" rtlCol="0" fromWordArt="0" anchor="t" anchorCtr="0" forceAA="0" compatLnSpc="1">
-                        <a:prstTxWarp prst="textNoShape">
-                          <a:avLst/>
-                        </a:prstTxWarp>
-                        <a:noAutofit/>
-                      </wps:bodyPr>
-                    </wps:wsp>
-                  </a:graphicData>
-                </a:graphic>
-                <wp14:sizeRelH relativeFrom="margin">
-                  <wp14:pctWidth>0</wp14:pctWidth>
-                </wp14:sizeRelH>
-                <wp14:sizeRelV relativeFrom="margin">
-                  <wp14:pctHeight>0</wp14:pctHeight>
-                </wp14:sizeRelV>
-              </wp:anchor>
-            </w:drawing>
-          </mc:Choice>
-          <mc:Fallback>
-            <w:pict>
-              <v:shape id="Text Box 2" o:spid="_x0000_s1027" type="#_x0000_t202" style="position:absolute;margin-left:9pt;margin-top:9pt;width:468pt;height:126pt;z-index:251657214;visibility:visible;mso-wrap-style:square;mso-width-percent:0;mso-height-percent:0;mso-wrap-distance-left:9pt;mso-wrap-distance-top:0;mso-wrap-distance-right:9pt;mso-wrap-distance-bottom:0;mso-position-horizontal:absolute;mso-position-horizontal-relative:text;mso-position-vertical:absolute;mso-position-vertical-relative:text;mso-width-percent:0;mso-height-percent:0;mso-width-relative:margin;mso-height-relative:margin;v-text-anchor:top" o:gfxdata="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" filled="f" stroked="f">
-                <v:textbox>
-                  <w:txbxContent>
-                    <w:p>
-                      <w:pPr>
-                        <w:rPr>
-                          <w:rFonts w:ascii="Canter Bold Strips" w:hAnsi="Canter Bold Strips"/>
-                          <w:color w:val="4BACC6" w:themeColor="accent5"/>
-                          <w:sz w:val="140"/>
-                          <w:szCs w:val="140"/>
-                        </w:rPr>
-                      </w:pPr>
-                      <w:r>
-                        <w:rPr>
-                          <w:rFonts w:ascii="Canter Bold Strips" w:hAnsi="Canter Bold Strips"/>
-                          <w:color w:val="4BACC6" w:themeColor="accent5"/>
-                          <w:sz w:val="140"/>
-                          <w:szCs w:val="140"/>
-                        </w:rPr>
-                        <w:t>Visual Combination Lock</w:t>
-                      </w:r>
-                    </w:p>
-                  </w:txbxContent>
-                </v:textbox>
-              </v:shape>
-            </w:pict>
-          </mc:Fallback>
-        </mc:AlternateContent>
-      </w:r>
-    </w:p>
-    <w:p>
-      <w:pPr>
-        <w:jc w:val="center"/>
-        <w:rPr>
-          <w:rFonts w:ascii="Times New Roman" w:hAnsi="Times New Roman" w:cs="Times New Roman"/>
-          <w:sz w:val="48"/>
-          <w:szCs w:val="48"/>
-        </w:rPr>
-      </w:pPr>
-    </w:p>
-    <w:p>
-      <w:pPr>
-        <w:jc w:val="center"/>
-        <w:rPr>
-          <w:rFonts w:ascii="Times New Roman" w:hAnsi="Times New Roman" w:cs="Times New Roman"/>
-          <w:sz w:val="48"/>
-          <w:szCs w:val="48"/>
-        </w:rPr>
-      </w:pPr>
-    </w:p>
-    <w:p>
-      <w:pPr>
-        <w:jc w:val="center"/>
-        <w:rPr>
-          <w:rFonts w:ascii="Times New Roman" w:hAnsi="Times New Roman" w:cs="Times New Roman"/>
-          <w:sz w:val="48"/>
-          <w:szCs w:val="48"/>
-        </w:rPr>
-      </w:pPr>
-    </w:p>
-    <w:p>
-      <w:pPr>
-        <w:jc w:val="center"/>
-        <w:rPr>
-          <w:rFonts w:ascii="Times New Roman" w:hAnsi="Times New Roman" w:cs="Times New Roman"/>
-          <w:sz w:val="48"/>
-          <w:szCs w:val="48"/>
-        </w:rPr>
-      </w:pPr>
-      <w:r>
-        <w:rPr>
-          <w:rFonts w:ascii="Times New Roman" w:hAnsi="Times New Roman" w:cs="Times New Roman"/>
-          <w:noProof/>
-          <w:sz w:val="48"/>
-          <w:szCs w:val="48"/>
-        </w:rPr>
-        <w:drawing>
-          <wp:inline distT="0" distB="0" distL="0" distR="0" wp14:anchorId="510B11F4" wp14:editId="5FA5F193">
-            <wp:extent cx="4741333" cy="3951111"/>
-            <wp:effectExtent l="0" t="0" r="0" b="0"/>
-            <wp:docPr id="1" name="Picture 1" descr="blanks:Users:blanks:Dropbox:Spring15:VI:visuallock3.png"/>
-            <wp:cNvGraphicFramePr>
-              <a:graphicFrameLocks xmlns:a="http://schemas.openxmlformats.org/drawingml/2006/main" noChangeAspect="1"/>
-            </wp:cNvGraphicFramePr>
-            <a:graphic xmlns:a="http://schemas.openxmlformats.org/drawingml/2006/main">
-              <a:graphicData uri="http://schemas.openxmlformats.org/drawingml/2006/picture">
-                <pic:pic xmlns:pic="http://schemas.openxmlformats.org/drawingml/2006/picture">
-                  <pic:nvPicPr>
-                    <pic:cNvPr id="0" name="Picture 1" descr="blanks:Users:blanks:Dropbox:Spring15:VI:visuallock3.png"/>
-                    <pic:cNvPicPr>
-                      <a:picLocks noChangeAspect="1" noChangeArrowheads="1"/>
-                    </pic:cNvPicPr>
-                  </pic:nvPicPr>
-                  <pic:blipFill>
-                    <a:blip r:embed="rId6">
-                      <a:extLst>
-                        <a:ext uri="{28A0092B-C50C-407E-A947-70E740481C1C}">
-                          <a14:useLocalDpi xmlns:a14="http://schemas.microsoft.com/office/drawing/2010/main" val="0"/>
-                        </a:ext>
-                      </a:extLst>
-                    </a:blip>
-                    <a:srcRect/>
-                    <a:stretch>
-                      <a:fillRect/>
-                    </a:stretch>
-                  </pic:blipFill>
-                  <pic:spPr bwMode="auto">
-                    <a:xfrm>
-                      <a:off x="0" y="0"/>
-                      <a:ext cx="4741333" cy="3951111"/>
-                    </a:xfrm>
-                    <a:prstGeom prst="rect">
-                      <a:avLst/>
-                    </a:prstGeom>
-                    <a:noFill/>
-                    <a:ln>
-                      <a:noFill/>
-                    </a:ln>
-                  </pic:spPr>
-                </pic:pic>
-              </a:graphicData>
-            </a:graphic>
-          </wp:inline>
-        </w:drawing>
-      </w:r>
-    </w:p>
-    <w:p>
-      <w:pPr>
-        <w:jc w:val="center"/>
-        <w:rPr>
-          <w:rFonts w:ascii="Times New Roman" w:hAnsi="Times New Roman" w:cs="Times New Roman"/>
-          <w:sz w:val="48"/>
-          <w:szCs w:val="48"/>
-        </w:rPr>
-      </w:pPr>
-    </w:p>
-    <w:p>
-      <w:pPr>
-        <w:jc w:val="center"/>
-        <w:rPr>
-          <w:rFonts w:ascii="Canter Bold" w:hAnsi="Canter Bold"/>
-          <w:color w:val="31849B" w:themeColor="accent5" w:themeShade="BF"/>
-          <w:sz w:val="62"/>
-          <w:szCs w:val="62"/>
-        </w:rPr>
-      </w:pPr>
-      <w:r>
-        <w:rPr>
-          <w:rFonts w:ascii="Canter Bold" w:hAnsi="Canter Bold"/>
-          <w:color w:val="31849B" w:themeColor="accent5" w:themeShade="BF"/>
-          <w:sz w:val="62"/>
-          <w:szCs w:val="62"/>
-        </w:rPr>
-        <w:t xml:space="preserve">COMS W4735: </w:t>
-      </w:r>
-      <w:r>
-        <w:rPr>
-          <w:rFonts w:ascii="Canter Bold" w:hAnsi="Canter Bold"/>
-          <w:color w:val="31849B" w:themeColor="accent5" w:themeShade="BF"/>
-          <w:sz w:val="62"/>
-          <w:szCs w:val="62"/>
-        </w:rPr>
-        <w:t>Visual Interfaces to Computers</w:t>
-      </w:r>
-    </w:p>
-    <w:p>
-      <w:pPr>
-        <w:jc w:val="center"/>
-        <w:rPr>
-          <w:rFonts w:ascii="Canter Bold Shadow" w:hAnsi="Canter Bold Shadow"/>
-          <w:color w:val="000000" w:themeColor="text1"/>
-          <w:sz w:val="104"/>
-          <w:szCs w:val="104"/>
-        </w:rPr>
-      </w:pPr>
-      <w:r>
-        <w:rPr>
-          <w:rFonts w:ascii="Canter Bold Shadow" w:hAnsi="Canter Bold Shadow"/>
-          <w:color w:val="000000" w:themeColor="text1"/>
-          <w:sz w:val="104"/>
-          <w:szCs w:val="104"/>
-        </w:rPr>
-        <w:t>Assignment 1, due: 2/17/2015</w:t>
-      </w:r>
-    </w:p>
-    <w:p>
-      <w:pPr>
-        <w:jc w:val="center"/>
-        <w:rPr>
-          <w:rFonts w:ascii="Canter Bold Strips" w:hAnsi="Canter Bold Strips"/>
-          <w:color w:val="31849B" w:themeColor="accent5" w:themeShade="BF"/>
-          <w:sz w:val="104"/>
-          <w:szCs w:val="104"/>
-        </w:rPr>
-      </w:pPr>
-      <w:r>
-        <w:rPr>
-          <w:rFonts w:ascii="Canter Bold Strips" w:hAnsi="Canter Bold Strips"/>
-          <w:color w:val="31849B" w:themeColor="accent5" w:themeShade="BF"/>
-          <w:sz w:val="104"/>
-          <w:szCs w:val="104"/>
-        </w:rPr>
-        <w:t>Nina Baculinao, uni: nb2406</w:t>
-      </w:r>
-    </w:p>
-    <w:p>
-      <w:pPr>
-        <w:jc w:val="center"/>
-        <w:rPr>
-          <w:rFonts w:ascii="Canter Bold 3D" w:hAnsi="Canter Bold 3D"/>
-          <w:color w:val="31849B" w:themeColor="accent5" w:themeShade="BF"/>
-          <w:sz w:val="200"/>
-          <w:szCs w:val="200"/>
-        </w:rPr>
-      </w:pPr>
-      <w:r>
-        <w:rPr>
-          <w:rFonts w:ascii="Canter Bold 3D" w:hAnsi="Canter Bold 3D"/>
-          <w:color w:val="31849B" w:themeColor="accent5" w:themeShade="BF"/>
-          <w:sz w:val="200"/>
-          <w:szCs w:val="200"/>
-        </w:rPr>
-        <w:lastRenderedPageBreak/>
-        <w:t>VISUAL</w:t>
-      </w:r>
-    </w:p>
-    <w:p>
-      <w:pPr>
-        <w:jc w:val="center"/>
-        <w:rPr>
-          <w:rFonts w:ascii="Canter Bold 3D" w:hAnsi="Canter Bold 3D"/>
-          <w:color w:val="31849B" w:themeColor="accent5" w:themeShade="BF"/>
-          <w:sz w:val="96"/>
-          <w:szCs w:val="96"/>
-        </w:rPr>
-      </w:pPr>
-      <w:r>
-        <w:rPr>
-          <w:rFonts w:ascii="Canter Bold 3D" w:hAnsi="Canter Bold 3D"/>
-          <w:color w:val="31849B" w:themeColor="accent5" w:themeShade="BF"/>
-          <w:sz w:val="96"/>
-          <w:szCs w:val="96"/>
-        </w:rPr>
-        <w:t>COMBINATION</w:t>
-      </w:r>
-    </w:p>
-    <w:p>
-      <w:pPr>
-        <w:jc w:val="center"/>
+                          <a:ln>
+                            <a:noFill/>
+                          </a:ln>
+                          <a:extLst>
+                            <a:ext uri="{FAA26D3D-D897-4be2-8F04-BA451C77F1D7}">
+                              <ma14:placeholderFlag xmlns:ma14="http://schemas.microsoft.com/office/mac/drawingml/2011/main"/>
+                            </a:ext>
+                          </a:extLst>
+                        </pic:spPr>
+                      </pic:pic>
+                    </a:graphicData>
+                  </a:graphic>
+                  <wp14:sizeRelH relativeFrom="page">
+                    <wp14:pctWidth>0</wp14:pctWidth>
+                  </wp14:sizeRelH>
+                  <wp14:sizeRelV relativeFrom="page">
+                    <wp14:pctHeight>0</wp14:pctHeight>
+                  </wp14:sizeRelV>
+                </wp:anchor>
+              </w:drawing>
+            </w:r>
+            <w:r>
+              <w:rPr>
+                <w:rFonts w:ascii="Canter Bold 3D" w:hAnsi="Canter Bold 3D"/>
+                <w:sz w:val="260"/>
+                <w:szCs w:val="260"/>
+              </w:rPr>
+              <w:t>VISUAL</w:t>
+            </w:r>
+          </w:p>
+        </w:tc>
+        <w:tc>
+          <w:tcPr>
+            <w:tcW w:w="4788" w:type="dxa"/>
+          </w:tcPr>
+          <w:p>
+            <w:pPr>
+              <w:jc w:val="center"/>
+              <w:rPr>
+                <w:rFonts w:ascii="Canter Bold Shadow" w:hAnsi="Canter Bold Shadow"/>
+                <w:sz w:val="104"/>
+                <w:szCs w:val="104"/>
+              </w:rPr>
+            </w:pPr>
+            <w:r>
+              <w:rPr>
+                <w:rFonts w:ascii="Canter Bold Shadow" w:hAnsi="Canter Bold Shadow"/>
+                <w:sz w:val="104"/>
+                <w:szCs w:val="104"/>
+              </w:rPr>
+              <w:t>COMBINATION</w:t>
+            </w:r>
+          </w:p>
+          <w:p>
+            <w:pPr>
+              <w:jc w:val="center"/>
+              <w:rPr>
+                <w:rFonts w:ascii="Canter Bold 3D" w:hAnsi="Canter Bold 3D"/>
+                <w:sz w:val="260"/>
+                <w:szCs w:val="260"/>
+              </w:rPr>
+            </w:pPr>
+            <w:r>
+              <w:rPr>
+                <w:rFonts w:ascii="Canter Bold 3D" w:hAnsi="Canter Bold 3D"/>
+                <w:sz w:val="260"/>
+                <w:szCs w:val="260"/>
+              </w:rPr>
+              <w:t>LOCK</w:t>
+            </w:r>
+          </w:p>
+        </w:tc>
+      </w:tr>
+    </w:tbl>
+    <w:p>
+      <w:pPr>
+        <w:jc w:val="right"/>
         <w:rPr>
           <w:rFonts w:ascii="Canter Bold 3D" w:hAnsi="Canter Bold 3D"/>
           <w:color w:val="31849B" w:themeColor="accent5" w:themeShade="BF"/>
@@ -509,109 +173,24 @@
           <w:szCs w:val="240"/>
         </w:rPr>
       </w:pPr>
-      <w:r>
-        <w:rPr>
-          <w:rFonts w:ascii="Canter Bold 3D" w:hAnsi="Canter Bold 3D"/>
-          <w:color w:val="31849B" w:themeColor="accent5" w:themeShade="BF"/>
-          <w:sz w:val="240"/>
-          <w:szCs w:val="240"/>
-        </w:rPr>
-        <w:t>LOCK</w:t>
-      </w:r>
     </w:p>
     <w:p>
       <w:pPr>
         <w:jc w:val="center"/>
         <w:rPr>
-          <w:rFonts w:ascii="Canter Bold 3D" w:hAnsi="Canter Bold 3D"/>
-          <w:color w:val="31849B" w:themeColor="accent5" w:themeShade="BF"/>
-          <w:sz w:val="200"/>
-          <w:szCs w:val="200"/>
-        </w:rPr>
-      </w:pPr>
-      <w:r>
-        <w:rPr>
           <w:rFonts w:ascii="Times New Roman" w:hAnsi="Times New Roman" w:cs="Times New Roman"/>
-          <w:noProof/>
           <w:sz w:val="48"/>
           <w:szCs w:val="48"/>
         </w:rPr>
-        <w:drawing>
-          <wp:anchor distT="0" distB="0" distL="114300" distR="114300" simplePos="0" relativeHeight="251659263" behindDoc="1" locked="0" layoutInCell="1" allowOverlap="1" wp14:anchorId="25AB69C8" wp14:editId="61E3A75E">
-            <wp:simplePos x="0" y="0"/>
-            <wp:positionH relativeFrom="column">
-              <wp:posOffset>571500</wp:posOffset>
-            </wp:positionH>
-            <wp:positionV relativeFrom="paragraph">
-              <wp:posOffset>711200</wp:posOffset>
-            </wp:positionV>
-            <wp:extent cx="4740910" cy="3950970"/>
-            <wp:effectExtent l="0" t="0" r="0" b="0"/>
-            <wp:wrapNone/>
-            <wp:docPr id="4" name="Picture 4" descr="blanks:Users:blanks:Dropbox:Spring15:VI:visuallock3.png"/>
-            <wp:cNvGraphicFramePr>
-              <a:graphicFrameLocks xmlns:a="http://schemas.openxmlformats.org/drawingml/2006/main" noChangeAspect="1"/>
-            </wp:cNvGraphicFramePr>
-            <a:graphic xmlns:a="http://schemas.openxmlformats.org/drawingml/2006/main">
-              <a:graphicData uri="http://schemas.openxmlformats.org/drawingml/2006/picture">
-                <pic:pic xmlns:pic="http://schemas.openxmlformats.org/drawingml/2006/picture">
-                  <pic:nvPicPr>
-                    <pic:cNvPr id="0" name="Picture 1" descr="blanks:Users:blanks:Dropbox:Spring15:VI:visuallock3.png"/>
-                    <pic:cNvPicPr>
-                      <a:picLocks noChangeAspect="1" noChangeArrowheads="1"/>
-                    </pic:cNvPicPr>
-                  </pic:nvPicPr>
-                  <pic:blipFill>
-                    <a:blip r:embed="rId6">
-                      <a:extLst>
-                        <a:ext uri="{28A0092B-C50C-407E-A947-70E740481C1C}">
-                          <a14:useLocalDpi xmlns:a14="http://schemas.microsoft.com/office/drawing/2010/main" val="0"/>
-                        </a:ext>
-                      </a:extLst>
-                    </a:blip>
-                    <a:srcRect/>
-                    <a:stretch>
-                      <a:fillRect/>
-                    </a:stretch>
-                  </pic:blipFill>
-                  <pic:spPr bwMode="auto">
-                    <a:xfrm>
-                      <a:off x="0" y="0"/>
-                      <a:ext cx="4740910" cy="3950970"/>
-                    </a:xfrm>
-                    <a:prstGeom prst="rect">
-                      <a:avLst/>
-                    </a:prstGeom>
-                    <a:noFill/>
-                    <a:ln>
-                      <a:noFill/>
-                    </a:ln>
-                    <a:extLst>
-                      <a:ext uri="{FAA26D3D-D897-4be2-8F04-BA451C77F1D7}">
-                        <ma14:placeholderFlag xmlns:ma14="http://schemas.microsoft.com/office/mac/drawingml/2011/main"/>
-                      </a:ext>
-                    </a:extLst>
-                  </pic:spPr>
-                </pic:pic>
-              </a:graphicData>
-            </a:graphic>
-            <wp14:sizeRelH relativeFrom="page">
-              <wp14:pctWidth>0</wp14:pctWidth>
-            </wp14:sizeRelH>
-            <wp14:sizeRelV relativeFrom="page">
-              <wp14:pctHeight>0</wp14:pctHeight>
-            </wp14:sizeRelV>
-          </wp:anchor>
-        </w:drawing>
-      </w:r>
+      </w:pPr>
     </w:p>
     <w:p>
       <w:pPr>
         <w:jc w:val="center"/>
         <w:rPr>
-          <w:rFonts w:ascii="Canter Bold" w:hAnsi="Canter Bold"/>
-          <w:sz w:val="56"/>
-          <w:szCs w:val="56"/>
+          <w:rFonts w:ascii="Times New Roman" w:hAnsi="Times New Roman" w:cs="Times New Roman"/>
+          <w:sz w:val="48"/>
+          <w:szCs w:val="48"/>
         </w:rPr>
       </w:pPr>
     </w:p>
@@ -619,149 +198,138 @@
       <w:pPr>
         <w:jc w:val="center"/>
         <w:rPr>
-          <w:rFonts w:ascii="Canter Bold" w:hAnsi="Canter Bold"/>
-          <w:sz w:val="56"/>
-          <w:szCs w:val="56"/>
-        </w:rPr>
-        <w:sectPr>
-          <w:pgSz w:w="12240" w:h="15840"/>
-          <w:pgMar w:top="1440" w:right="1440" w:bottom="1440" w:left="1440" w:header="720" w:footer="720" w:gutter="0"/>
-          <w:cols w:space="720"/>
-          <w:docGrid w:linePitch="360"/>
-        </w:sectPr>
-      </w:pPr>
-      <w:r>
-        <w:rPr>
-          <w:rFonts w:ascii="Canter Bold" w:hAnsi="Canter Bold"/>
-          <w:sz w:val="56"/>
-          <w:szCs w:val="56"/>
-        </w:rPr>
-        <w:br w:type="column"/>
-      </w:r>
-    </w:p>
-    <w:p>
-      <w:pPr>
-        <w:jc w:val="right"/>
-        <w:rPr>
-          <w:rFonts w:ascii="Canter Bold" w:hAnsi="Canter Bold"/>
-          <w:sz w:val="56"/>
-          <w:szCs w:val="56"/>
-        </w:rPr>
-      </w:pPr>
-      <w:r>
-        <w:rPr>
-          <w:rFonts w:ascii="Canter Bold" w:hAnsi="Canter Bold"/>
-          <w:sz w:val="56"/>
-          <w:szCs w:val="56"/>
-        </w:rPr>
-        <w:t>Nina Baculinao</w:t>
-      </w:r>
-    </w:p>
-    <w:p>
-      <w:pPr>
-        <w:jc w:val="right"/>
-        <w:rPr>
-          <w:rFonts w:ascii="Canter Bold" w:hAnsi="Canter Bold"/>
-          <w:sz w:val="56"/>
-          <w:szCs w:val="56"/>
-        </w:rPr>
-      </w:pPr>
-      <w:r>
-        <w:rPr>
-          <w:rFonts w:ascii="Canter Bold" w:hAnsi="Canter Bold"/>
-          <w:sz w:val="56"/>
-          <w:szCs w:val="56"/>
-        </w:rPr>
-        <w:t>Assignment 1</w:t>
-      </w:r>
-    </w:p>
-    <w:p>
-      <w:pPr>
-        <w:rPr>
-          <w:rFonts w:ascii="Canter Bold" w:hAnsi="Canter Bold"/>
-          <w:sz w:val="56"/>
-          <w:szCs w:val="56"/>
-        </w:rPr>
-      </w:pPr>
-      <w:r>
-        <w:rPr>
-          <w:rFonts w:ascii="Canter Bold" w:hAnsi="Canter Bold"/>
-          <w:sz w:val="56"/>
-          <w:szCs w:val="56"/>
-        </w:rPr>
-        <w:t>uni: nb2406</w:t>
-      </w:r>
-    </w:p>
-    <w:p>
-      <w:pPr>
-        <w:rPr>
-          <w:rFonts w:ascii="Canter Bold" w:hAnsi="Canter Bold"/>
-          <w:sz w:val="56"/>
-          <w:szCs w:val="56"/>
-        </w:rPr>
-      </w:pPr>
-      <w:r>
-        <w:rPr>
-          <w:rFonts w:ascii="Canter Bold" w:hAnsi="Canter Bold"/>
-          <w:sz w:val="56"/>
-          <w:szCs w:val="56"/>
-        </w:rPr>
-        <w:t>due: 2/17/2015</w:t>
-      </w:r>
+          <w:rFonts w:ascii="Times New Roman" w:hAnsi="Times New Roman" w:cs="Times New Roman"/>
+          <w:sz w:val="48"/>
+          <w:szCs w:val="48"/>
+        </w:rPr>
+      </w:pPr>
     </w:p>
     <w:p>
       <w:pPr>
         <w:jc w:val="center"/>
         <w:rPr>
           <w:rFonts w:ascii="Times New Roman" w:hAnsi="Times New Roman" w:cs="Times New Roman"/>
+          <w:sz w:val="48"/>
+          <w:szCs w:val="48"/>
+        </w:rPr>
+      </w:pPr>
+    </w:p>
+    <w:p>
+      <w:pPr>
+        <w:jc w:val="center"/>
+        <w:rPr>
+          <w:rFonts w:ascii="Times New Roman" w:hAnsi="Times New Roman" w:cs="Times New Roman"/>
+          <w:sz w:val="48"/>
+          <w:szCs w:val="48"/>
+        </w:rPr>
+      </w:pPr>
+    </w:p>
+    <w:p>
+      <w:pPr>
+        <w:jc w:val="center"/>
+        <w:rPr>
+          <w:rFonts w:ascii="Canter Bold" w:hAnsi="Canter Bold"/>
+          <w:color w:val="31849B" w:themeColor="accent5" w:themeShade="BF"/>
           <w:sz w:val="70"/>
           <w:szCs w:val="70"/>
         </w:rPr>
-        <w:sectPr>
-          <w:type w:val="continuous"/>
-          <w:pgSz w:w="12240" w:h="15840"/>
-          <w:pgMar w:top="1440" w:right="1440" w:bottom="1440" w:left="1440" w:header="720" w:footer="720" w:gutter="0"/>
-          <w:cols w:num="2" w:space="1440"/>
-          <w:docGrid w:linePitch="360"/>
-        </w:sectPr>
-      </w:pPr>
-    </w:p>
-    <w:p>
-      <w:pPr>
-        <w:jc w:val="center"/>
-        <w:rPr>
-          <w:rFonts w:ascii="Times New Roman" w:hAnsi="Times New Roman" w:cs="Times New Roman"/>
+      </w:pPr>
+      <w:r>
+        <w:rPr>
+          <w:rFonts w:ascii="Canter Bold" w:hAnsi="Canter Bold"/>
+          <w:color w:val="31849B" w:themeColor="accent5" w:themeShade="BF"/>
           <w:sz w:val="70"/>
           <w:szCs w:val="70"/>
         </w:rPr>
-      </w:pPr>
-    </w:p>
-    <w:p>
-      <w:pPr>
-        <w:rPr>
-          <w:rFonts w:ascii="Canter Bold" w:hAnsi="Canter Bold"/>
-          <w:sz w:val="50"/>
-          <w:szCs w:val="50"/>
-        </w:rPr>
-      </w:pPr>
-    </w:p>
-    <w:p>
-      <w:pPr>
-        <w:rPr>
-          <w:rFonts w:ascii="Canter Bold" w:hAnsi="Canter Bold"/>
-          <w:sz w:val="50"/>
-          <w:szCs w:val="50"/>
-        </w:rPr>
-      </w:pPr>
-      <w:r>
-        <w:rPr>
-          <w:rFonts w:ascii="Canter Bold" w:hAnsi="Canter Bold"/>
-          <w:sz w:val="50"/>
-          <w:szCs w:val="50"/>
-        </w:rPr>
+        <w:t xml:space="preserve">COMS W4735: </w:t>
+      </w:r>
+      <w:r>
+        <w:rPr>
+          <w:rFonts w:ascii="Canter Bold" w:hAnsi="Canter Bold"/>
+          <w:color w:val="31849B" w:themeColor="accent5" w:themeShade="BF"/>
+          <w:sz w:val="70"/>
+          <w:szCs w:val="70"/>
+        </w:rPr>
+        <w:t>Visual Interfaces to Computers</w:t>
+      </w:r>
+    </w:p>
+    <w:p>
+      <w:pPr>
+        <w:jc w:val="center"/>
+        <w:rPr>
+          <w:rFonts w:ascii="Canter Bold Strips" w:hAnsi="Canter Bold Strips"/>
+          <w:color w:val="000000" w:themeColor="text1"/>
+          <w:sz w:val="116"/>
+          <w:szCs w:val="116"/>
+        </w:rPr>
+      </w:pPr>
+      <w:r>
+        <w:rPr>
+          <w:rFonts w:ascii="Canter Bold Strips" w:hAnsi="Canter Bold Strips"/>
+          <w:color w:val="000000" w:themeColor="text1"/>
+          <w:sz w:val="116"/>
+          <w:szCs w:val="116"/>
+        </w:rPr>
+        <w:t>Assignment 1, due: 2/17/2015</w:t>
+      </w:r>
+    </w:p>
+    <w:p>
+      <w:pPr>
+        <w:jc w:val="center"/>
+        <w:rPr>
+          <w:rFonts w:ascii="Canter Bold Shadow" w:hAnsi="Canter Bold Shadow"/>
+          <w:color w:val="31849B" w:themeColor="accent5" w:themeShade="BF"/>
+          <w:sz w:val="116"/>
+          <w:szCs w:val="116"/>
+        </w:rPr>
+      </w:pPr>
+      <w:r>
+        <w:rPr>
+          <w:rFonts w:ascii="Canter Bold Shadow" w:hAnsi="Canter Bold Shadow"/>
+          <w:color w:val="31849B" w:themeColor="accent5" w:themeShade="BF"/>
+          <w:sz w:val="116"/>
+          <w:szCs w:val="116"/>
+        </w:rPr>
+        <w:t>Nina Baculinao, uni: nb2406</w:t>
+      </w:r>
+    </w:p>
+    <w:p>
+      <w:pPr>
+        <w:rPr>
+          <w:rFonts w:ascii="Canter Bold" w:hAnsi="Canter Bold"/>
+          <w:sz w:val="50"/>
+          <w:szCs w:val="50"/>
+        </w:rPr>
+      </w:pPr>
+    </w:p>
+    <w:p>
+      <w:pPr>
+        <w:rPr>
+          <w:rFonts w:ascii="Canter Bold" w:hAnsi="Canter Bold"/>
+          <w:sz w:val="50"/>
+          <w:szCs w:val="50"/>
+        </w:rPr>
+      </w:pPr>
+      <w:r>
+        <w:rPr>
+          <w:rFonts w:ascii="Canter Bold" w:hAnsi="Canter Bold"/>
+          <w:sz w:val="50"/>
+          <w:szCs w:val="50"/>
+        </w:rPr>
+        <w:br w:type="column"/>
+      </w:r>
+      <w:bookmarkStart w:id="0" w:name="_GoBack"/>
+      <w:r>
+        <w:rPr>
+          <w:rFonts w:ascii="Canter Bold" w:hAnsi="Canter Bold"/>
+          <w:sz w:val="50"/>
+          <w:szCs w:val="50"/>
+        </w:rPr>
+        <w:lastRenderedPageBreak/>
         <w:t>Table of Contents</w:t>
       </w:r>
     </w:p>
+    <w:bookmarkEnd w:id="0"/>
     <w:p>
       <w:pPr>
         <w:rPr>
@@ -2290,6 +1858,29 @@
       <w:szCs w:val="18"/>
     </w:rPr>
   </w:style>
+  <w:style w:type="table" w:styleId="TableGrid">
+    <w:name w:val="Table Grid"/>
+    <w:basedOn w:val="TableNormal"/>
+    <w:uiPriority w:val="59"/>
+    <w:rsid w:val="0035045C"/>
+    <w:tblPr>
+      <w:tblInd w:w="0" w:type="dxa"/>
+      <w:tblBorders>
+        <w:top w:val="single" w:sz="4" w:space="0" w:color="auto"/>
+        <w:left w:val="single" w:sz="4" w:space="0" w:color="auto"/>
+        <w:bottom w:val="single" w:sz="4" w:space="0" w:color="auto"/>
+        <w:right w:val="single" w:sz="4" w:space="0" w:color="auto"/>
+        <w:insideH w:val="single" w:sz="4" w:space="0" w:color="auto"/>
+        <w:insideV w:val="single" w:sz="4" w:space="0" w:color="auto"/>
+      </w:tblBorders>
+      <w:tblCellMar>
+        <w:top w:w="0" w:type="dxa"/>
+        <w:left w:w="108" w:type="dxa"/>
+        <w:bottom w:w="0" w:type="dxa"/>
+        <w:right w:w="108" w:type="dxa"/>
+      </w:tblCellMar>
+    </w:tblPr>
+  </w:style>
 </w:styles>
 </file>
 
@@ -2502,6 +2093,29 @@
       <w:sz w:val="18"/>
       <w:szCs w:val="18"/>
     </w:rPr>
+  </w:style>
+  <w:style w:type="table" w:styleId="TableGrid">
+    <w:name w:val="Table Grid"/>
+    <w:basedOn w:val="TableNormal"/>
+    <w:uiPriority w:val="59"/>
+    <w:rsid w:val="0035045C"/>
+    <w:tblPr>
+      <w:tblInd w:w="0" w:type="dxa"/>
+      <w:tblBorders>
+        <w:top w:val="single" w:sz="4" w:space="0" w:color="auto"/>
+        <w:left w:val="single" w:sz="4" w:space="0" w:color="auto"/>
+        <w:bottom w:val="single" w:sz="4" w:space="0" w:color="auto"/>
+        <w:right w:val="single" w:sz="4" w:space="0" w:color="auto"/>
+        <w:insideH w:val="single" w:sz="4" w:space="0" w:color="auto"/>
+        <w:insideV w:val="single" w:sz="4" w:space="0" w:color="auto"/>
+      </w:tblBorders>
+      <w:tblCellMar>
+        <w:top w:w="0" w:type="dxa"/>
+        <w:left w:w="108" w:type="dxa"/>
+        <w:bottom w:w="0" w:type="dxa"/>
+        <w:right w:w="108" w:type="dxa"/>
+      </w:tblCellMar>
+    </w:tblPr>
   </w:style>
 </w:styles>
 </file>

</xml_diff>